<commit_message>
corrected errors on 2D transformation
</commit_message>
<xml_diff>
--- a/assignment/output.docx
+++ b/assignment/output.docx
@@ -95,8 +95,8 @@
         </w:rPr>
         <w:drawing>
           <wp:inline distT="0" distB="0" distL="0" distR="0">
-            <wp:extent cx="4009292" cy="3885930"/>
-            <wp:effectExtent l="0" t="0" r="0" b="635"/>
+            <wp:extent cx="4016613" cy="3157194"/>
+            <wp:effectExtent l="0" t="0" r="3175" b="5715"/>
             <wp:docPr id="2" name="Picture 2"/>
             <wp:cNvGraphicFramePr>
               <a:graphicFrameLocks xmlns:a="http://schemas.openxmlformats.org/drawingml/2006/main" noChangeAspect="1"/>
@@ -109,7 +109,7 @@
                     <pic:cNvPicPr/>
                   </pic:nvPicPr>
                   <pic:blipFill>
-                    <a:blip r:embed="rId6">
+                    <a:blip r:embed="rId6" cstate="print">
                       <a:extLst>
                         <a:ext uri="{28A0092B-C50C-407E-A947-70E740481C1C}">
                           <a14:useLocalDpi xmlns:a14="http://schemas.microsoft.com/office/drawing/2010/main" val="0"/>
@@ -123,7 +123,7 @@
                   <pic:spPr>
                     <a:xfrm>
                       <a:off x="0" y="0"/>
-                      <a:ext cx="4016613" cy="3893026"/>
+                      <a:ext cx="4016613" cy="3157194"/>
                     </a:xfrm>
                     <a:prstGeom prst="rect">
                       <a:avLst/>
@@ -135,6 +135,8 @@
           </wp:inline>
         </w:drawing>
       </w:r>
+      <w:bookmarkStart w:id="0" w:name="_GoBack"/>
+      <w:bookmarkEnd w:id="0"/>
     </w:p>
     <w:p/>
     <w:p>
@@ -551,8 +553,6 @@
           </wp:inline>
         </w:drawing>
       </w:r>
-      <w:bookmarkStart w:id="0" w:name="_GoBack"/>
-      <w:bookmarkEnd w:id="0"/>
     </w:p>
     <w:sectPr>
       <w:pgSz w:w="12240" w:h="15840"/>

</xml_diff>